<commit_message>
notebook changes with figure updates and calculations
</commit_message>
<xml_diff>
--- a/paper/ForGigaScience_Figures_draft8.docx
+++ b/paper/ForGigaScience_Figures_draft8.docx
@@ -200,6 +200,26 @@
               </w:rPr>
               <w:t xml:space="preserve"> score</w:t>
             </w:r>
+            <w:r>
+              <w:rPr>
+                <w:rFonts w:eastAsia="Times New Roman"/>
+              </w:rPr>
+              <w:t>, “</w:t>
+            </w:r>
+            <w:proofErr w:type="spellStart"/>
+            <w:r>
+              <w:rPr>
+                <w:rFonts w:eastAsia="Times New Roman"/>
+              </w:rPr>
+              <w:t>cds</w:t>
+            </w:r>
+            <w:proofErr w:type="spellEnd"/>
+            <w:r>
+              <w:rPr>
+                <w:rFonts w:eastAsia="Times New Roman"/>
+              </w:rPr>
+              <w:t>”</w:t>
+            </w:r>
           </w:p>
         </w:tc>
         <w:tc>
@@ -228,7 +248,7 @@
               <w:rPr>
                 <w:rFonts w:eastAsia="Times New Roman"/>
               </w:rPr>
-              <w:t>52</w:t>
+              <w:t>44</w:t>
             </w:r>
           </w:p>
         </w:tc>
@@ -257,7 +277,13 @@
               <w:rPr>
                 <w:rFonts w:eastAsia="Times New Roman"/>
               </w:rPr>
-              <w:t>575</w:t>
+              <w:t>5</w:t>
+            </w:r>
+            <w:r>
+              <w:rPr>
+                <w:rFonts w:eastAsia="Times New Roman"/>
+              </w:rPr>
+              <w:t>83</w:t>
             </w:r>
           </w:p>
         </w:tc>
@@ -283,6 +309,115 @@
                 <w:rFonts w:eastAsia="Times New Roman"/>
               </w:rPr>
             </w:pPr>
+            <w:proofErr w:type="spellStart"/>
+            <w:r>
+              <w:rPr>
+                <w:rFonts w:eastAsia="Times New Roman"/>
+              </w:rPr>
+              <w:t>Transrate</w:t>
+            </w:r>
+            <w:proofErr w:type="spellEnd"/>
+            <w:r>
+              <w:rPr>
+                <w:rFonts w:eastAsia="Times New Roman"/>
+              </w:rPr>
+              <w:t xml:space="preserve"> score, “</w:t>
+            </w:r>
+            <w:proofErr w:type="spellStart"/>
+            <w:r>
+              <w:rPr>
+                <w:rFonts w:eastAsia="Times New Roman"/>
+              </w:rPr>
+              <w:t>nt</w:t>
+            </w:r>
+            <w:proofErr w:type="spellEnd"/>
+            <w:r>
+              <w:rPr>
+                <w:rFonts w:eastAsia="Times New Roman"/>
+              </w:rPr>
+              <w:t>”</w:t>
+            </w:r>
+          </w:p>
+        </w:tc>
+        <w:tc>
+          <w:tcPr>
+            <w:tcW w:w="2070" w:type="dxa"/>
+            <w:tcBorders>
+              <w:left w:val="single" w:sz="4" w:space="0" w:color="auto"/>
+              <w:right w:val="single" w:sz="4" w:space="0" w:color="auto"/>
+            </w:tcBorders>
+          </w:tcPr>
+          <w:p>
+            <w:pPr>
+              <w:pBdr>
+                <w:top w:val="none" w:sz="0" w:space="0" w:color="auto"/>
+                <w:left w:val="none" w:sz="0" w:space="0" w:color="auto"/>
+                <w:bottom w:val="none" w:sz="0" w:space="0" w:color="auto"/>
+                <w:right w:val="none" w:sz="0" w:space="0" w:color="auto"/>
+                <w:between w:val="none" w:sz="0" w:space="0" w:color="auto"/>
+              </w:pBdr>
+              <w:rPr>
+                <w:rFonts w:eastAsia="Times New Roman"/>
+              </w:rPr>
+            </w:pPr>
+            <w:r>
+              <w:rPr>
+                <w:rFonts w:eastAsia="Times New Roman"/>
+              </w:rPr>
+              <w:t>495</w:t>
+            </w:r>
+          </w:p>
+        </w:tc>
+        <w:tc>
+          <w:tcPr>
+            <w:tcW w:w="2250" w:type="dxa"/>
+            <w:tcBorders>
+              <w:left w:val="single" w:sz="4" w:space="0" w:color="auto"/>
+            </w:tcBorders>
+          </w:tcPr>
+          <w:p>
+            <w:pPr>
+              <w:pBdr>
+                <w:top w:val="none" w:sz="0" w:space="0" w:color="auto"/>
+                <w:left w:val="none" w:sz="0" w:space="0" w:color="auto"/>
+                <w:bottom w:val="none" w:sz="0" w:space="0" w:color="auto"/>
+                <w:right w:val="none" w:sz="0" w:space="0" w:color="auto"/>
+                <w:between w:val="none" w:sz="0" w:space="0" w:color="auto"/>
+              </w:pBdr>
+              <w:rPr>
+                <w:rFonts w:eastAsia="Times New Roman"/>
+              </w:rPr>
+            </w:pPr>
+            <w:r>
+              <w:rPr>
+                <w:rFonts w:eastAsia="Times New Roman"/>
+              </w:rPr>
+              <w:t>143</w:t>
+            </w:r>
+          </w:p>
+        </w:tc>
+      </w:tr>
+      <w:tr>
+        <w:tc>
+          <w:tcPr>
+            <w:tcW w:w="3978" w:type="dxa"/>
+            <w:tcBorders>
+              <w:right w:val="single" w:sz="4" w:space="0" w:color="auto"/>
+            </w:tcBorders>
+          </w:tcPr>
+          <w:p>
+            <w:pPr>
+              <w:pBdr>
+                <w:top w:val="none" w:sz="0" w:space="0" w:color="auto"/>
+                <w:left w:val="none" w:sz="0" w:space="0" w:color="auto"/>
+                <w:bottom w:val="none" w:sz="0" w:space="0" w:color="auto"/>
+                <w:right w:val="none" w:sz="0" w:space="0" w:color="auto"/>
+                <w:between w:val="none" w:sz="0" w:space="0" w:color="auto"/>
+              </w:pBdr>
+              <w:rPr>
+                <w:rFonts w:eastAsia="Times New Roman"/>
+              </w:rPr>
+            </w:pPr>
             <w:r>
               <w:rPr>
                 <w:rFonts w:eastAsia="Times New Roman"/>
@@ -316,7 +451,13 @@
               <w:rPr>
                 <w:rFonts w:eastAsia="Times New Roman"/>
               </w:rPr>
-              <w:t>45</w:t>
+              <w:t>4</w:t>
+            </w:r>
+            <w:r>
+              <w:rPr>
+                <w:rFonts w:eastAsia="Times New Roman"/>
+              </w:rPr>
+              <w:t>2</w:t>
             </w:r>
           </w:p>
         </w:tc>
@@ -344,7 +485,7 @@
               <w:rPr>
                 <w:rFonts w:eastAsia="Times New Roman"/>
               </w:rPr>
-              <w:t>606</w:t>
+              <w:t>596</w:t>
             </w:r>
           </w:p>
         </w:tc>
@@ -403,7 +544,13 @@
               <w:rPr>
                 <w:rFonts w:eastAsia="Times New Roman"/>
               </w:rPr>
-              <w:t>106</w:t>
+              <w:t>10</w:t>
+            </w:r>
+            <w:r>
+              <w:rPr>
+                <w:rFonts w:eastAsia="Times New Roman"/>
+              </w:rPr>
+              <w:t>0</w:t>
             </w:r>
           </w:p>
         </w:tc>
@@ -431,7 +578,13 @@
               <w:rPr>
                 <w:rFonts w:eastAsia="Times New Roman"/>
               </w:rPr>
-              <w:t>545</w:t>
+              <w:t>5</w:t>
+            </w:r>
+            <w:r>
+              <w:rPr>
+                <w:rFonts w:eastAsia="Times New Roman"/>
+              </w:rPr>
+              <w:t>38</w:t>
             </w:r>
           </w:p>
         </w:tc>
@@ -500,7 +653,13 @@
               <w:rPr>
                 <w:rFonts w:eastAsia="Times New Roman"/>
               </w:rPr>
-              <w:t>107</w:t>
+              <w:t>1</w:t>
+            </w:r>
+            <w:r>
+              <w:rPr>
+                <w:rFonts w:eastAsia="Times New Roman"/>
+              </w:rPr>
+              <w:t>2</w:t>
             </w:r>
           </w:p>
         </w:tc>
@@ -529,7 +688,7 @@
               <w:rPr>
                 <w:rFonts w:eastAsia="Times New Roman"/>
               </w:rPr>
-              <w:t>544</w:t>
+              <w:t>626</w:t>
             </w:r>
           </w:p>
         </w:tc>
@@ -1013,12 +1172,11 @@
           <w:noProof/>
           <w:lang w:val="en-US"/>
         </w:rPr>
-        <w:lastRenderedPageBreak/>
         <w:drawing>
-          <wp:inline distT="0" distB="0" distL="0" distR="0" wp14:anchorId="02DA6221" wp14:editId="5D527991">
-            <wp:extent cx="3782853" cy="3577488"/>
-            <wp:effectExtent l="0" t="0" r="1905" b="4445"/>
-            <wp:docPr id="8" name="Picture 8" descr="n_contigs.png"/>
+          <wp:inline distT="0" distB="0" distL="0" distR="0" wp14:anchorId="7D517755" wp14:editId="6EDE54CD">
+            <wp:extent cx="3248062" cy="3074670"/>
+            <wp:effectExtent l="0" t="0" r="3175" b="0"/>
+            <wp:docPr id="3" name="Picture 3" descr="n_contigs.png"/>
             <wp:cNvGraphicFramePr>
               <a:graphicFrameLocks xmlns:a="http://schemas.openxmlformats.org/drawingml/2006/main" noChangeAspect="1"/>
             </wp:cNvGraphicFramePr>
@@ -1026,7 +1184,7 @@
               <a:graphicData uri="http://schemas.openxmlformats.org/drawingml/2006/picture">
                 <pic:pic xmlns:pic="http://schemas.openxmlformats.org/drawingml/2006/picture">
                   <pic:nvPicPr>
-                    <pic:cNvPr id="0" name="Picture 7" descr="n_contigs.png"/>
+                    <pic:cNvPr id="0" name="Picture 1" descr="n_contigs.png"/>
                     <pic:cNvPicPr>
                       <a:picLocks noChangeAspect="1" noChangeArrowheads="1"/>
                     </pic:cNvPicPr>
@@ -1047,7 +1205,7 @@
                   <pic:spPr bwMode="auto">
                     <a:xfrm>
                       <a:off x="0" y="0"/>
-                      <a:ext cx="3832660" cy="3624591"/>
+                      <a:ext cx="3249401" cy="3075938"/>
                     </a:xfrm>
                     <a:prstGeom prst="rect">
                       <a:avLst/>
@@ -1071,6 +1229,14 @@
           <w:rFonts w:eastAsia="Times New Roman"/>
         </w:rPr>
       </w:pPr>
+    </w:p>
+    <w:p>
+      <w:pPr>
+        <w:pStyle w:val="Normal1"/>
+        <w:rPr>
+          <w:rFonts w:eastAsia="Times New Roman"/>
+        </w:rPr>
+      </w:pPr>
       <w:r>
         <w:rPr>
           <w:rFonts w:eastAsia="Times New Roman"/>
@@ -1078,10 +1244,10 @@
           <w:lang w:val="en-US"/>
         </w:rPr>
         <w:drawing>
-          <wp:inline distT="0" distB="0" distL="0" distR="0" wp14:anchorId="2868DEB2" wp14:editId="24AD60F2">
-            <wp:extent cx="3360180" cy="3579853"/>
-            <wp:effectExtent l="0" t="0" r="0" b="1905"/>
-            <wp:docPr id="9" name="Picture 9" descr="transrate.png"/>
+          <wp:inline distT="0" distB="0" distL="0" distR="0" wp14:anchorId="7A956B61" wp14:editId="3F05CF7F">
+            <wp:extent cx="3480435" cy="2240086"/>
+            <wp:effectExtent l="0" t="0" r="0" b="0"/>
+            <wp:docPr id="16" name="Picture 16" descr="hist_transrate_diff.png"/>
             <wp:cNvGraphicFramePr>
               <a:graphicFrameLocks xmlns:a="http://schemas.openxmlformats.org/drawingml/2006/main" noChangeAspect="1"/>
             </wp:cNvGraphicFramePr>
@@ -1089,7 +1255,7 @@
               <a:graphicData uri="http://schemas.openxmlformats.org/drawingml/2006/picture">
                 <pic:pic xmlns:pic="http://schemas.openxmlformats.org/drawingml/2006/picture">
                   <pic:nvPicPr>
-                    <pic:cNvPr id="0" name="Picture 8" descr="transrate.png"/>
+                    <pic:cNvPr id="0" name="Picture 9" descr="hist_transrate_diff.png"/>
                     <pic:cNvPicPr>
                       <a:picLocks noChangeAspect="1" noChangeArrowheads="1"/>
                     </pic:cNvPicPr>
@@ -1110,7 +1276,7 @@
                   <pic:spPr bwMode="auto">
                     <a:xfrm>
                       <a:off x="0" y="0"/>
-                      <a:ext cx="3384355" cy="3605608"/>
+                      <a:ext cx="3484511" cy="2242710"/>
                     </a:xfrm>
                     <a:prstGeom prst="rect">
                       <a:avLst/>
@@ -1134,11 +1300,63 @@
           <w:rFonts w:eastAsia="Times New Roman"/>
         </w:rPr>
       </w:pPr>
-      <w:r>
-        <w:rPr>
-          <w:rFonts w:eastAsia="Times New Roman"/>
-        </w:rPr>
-        <w:t xml:space="preserve">Figure 2. Split violin plots of the number of assembled </w:t>
+    </w:p>
+    <w:p>
+      <w:pPr>
+        <w:pStyle w:val="Normal1"/>
+        <w:rPr>
+          <w:rFonts w:eastAsia="Times New Roman"/>
+        </w:rPr>
+      </w:pPr>
+      <w:r>
+        <w:rPr>
+          <w:rFonts w:eastAsia="Times New Roman"/>
+        </w:rPr>
+        <w:t xml:space="preserve">Figure 2. </w:t>
+      </w:r>
+      <w:r>
+        <w:rPr>
+          <w:rFonts w:eastAsia="Times New Roman"/>
+        </w:rPr>
+        <w:t xml:space="preserve">Comparing quality metrics between each assembly. </w:t>
+      </w:r>
+      <w:r>
+        <w:rPr>
+          <w:rFonts w:eastAsia="Times New Roman"/>
+        </w:rPr>
+        <w:t xml:space="preserve">(A) </w:t>
+      </w:r>
+      <w:r>
+        <w:rPr>
+          <w:rFonts w:eastAsia="Times New Roman"/>
+        </w:rPr>
+        <w:t xml:space="preserve">The line plot compares </w:t>
+      </w:r>
+      <w:proofErr w:type="spellStart"/>
+      <w:r>
+        <w:rPr>
+          <w:rFonts w:eastAsia="Times New Roman"/>
+        </w:rPr>
+        <w:t>contig</w:t>
+      </w:r>
+      <w:proofErr w:type="spellEnd"/>
+      <w:r>
+        <w:rPr>
+          <w:rFonts w:eastAsia="Times New Roman"/>
+        </w:rPr>
+        <w:t xml:space="preserve"> numbers between the DIB and the NCGR assemblies. Gray lines represent values where NCGR was higher than DIB and green lines represent values where DIB was higher than NCGR.</w:t>
+      </w:r>
+      <w:r>
+        <w:rPr>
+          <w:rFonts w:eastAsia="Times New Roman"/>
+        </w:rPr>
+        <w:t xml:space="preserve"> and s</w:t>
+      </w:r>
+      <w:r>
+        <w:rPr>
+          <w:rFonts w:eastAsia="Times New Roman"/>
+        </w:rPr>
+        <w:t xml:space="preserve">plit violin plots of the number of assembled </w:t>
       </w:r>
       <w:proofErr w:type="spellStart"/>
       <w:r>
@@ -1152,25 +1370,133 @@
         <w:rPr>
           <w:rFonts w:eastAsia="Times New Roman"/>
         </w:rPr>
+        <w:t>.</w:t>
+      </w:r>
+      <w:r>
+        <w:rPr>
+          <w:rFonts w:eastAsia="Times New Roman"/>
+        </w:rPr>
         <w:t xml:space="preserve"> (</w:t>
       </w:r>
       <w:r>
         <w:rPr>
           <w:rFonts w:eastAsia="Times New Roman"/>
         </w:rPr>
-        <w:t>A</w:t>
-      </w:r>
-      <w:r>
-        <w:rPr>
-          <w:rFonts w:eastAsia="Times New Roman"/>
-        </w:rPr>
-        <w:t>,B</w:t>
-      </w:r>
-      <w:r>
-        <w:rPr>
-          <w:rFonts w:eastAsia="Times New Roman"/>
-        </w:rPr>
-        <w:t xml:space="preserve">) and </w:t>
+        <w:t>B</w:t>
+      </w:r>
+      <w:r>
+        <w:rPr>
+          <w:rFonts w:eastAsia="Times New Roman"/>
+        </w:rPr>
+        <w:t xml:space="preserve">) Split violin plots comparing distributions of </w:t>
+      </w:r>
+      <w:proofErr w:type="spellStart"/>
+      <w:r>
+        <w:rPr>
+          <w:rFonts w:eastAsia="Times New Roman"/>
+        </w:rPr>
+        <w:t>contig</w:t>
+      </w:r>
+      <w:proofErr w:type="spellEnd"/>
+      <w:r>
+        <w:rPr>
+          <w:rFonts w:eastAsia="Times New Roman"/>
+        </w:rPr>
+        <w:t xml:space="preserve"> numbers. </w:t>
+      </w:r>
+      <w:r>
+        <w:rPr>
+          <w:rFonts w:eastAsia="Times New Roman"/>
+        </w:rPr>
+        <w:t xml:space="preserve">In the green (right side of </w:t>
+      </w:r>
+      <w:r>
+        <w:rPr>
+          <w:rFonts w:eastAsia="Times New Roman"/>
+        </w:rPr>
+        <w:t>B</w:t>
+      </w:r>
+      <w:r>
+        <w:rPr>
+          <w:rFonts w:eastAsia="Times New Roman"/>
+        </w:rPr>
+        <w:t xml:space="preserve">) are the DIB re-assemblies and in gray (left side of </w:t>
+      </w:r>
+      <w:r>
+        <w:rPr>
+          <w:rFonts w:eastAsia="Times New Roman"/>
+        </w:rPr>
+        <w:t>B</w:t>
+      </w:r>
+      <w:r>
+        <w:rPr>
+          <w:rFonts w:eastAsia="Times New Roman"/>
+        </w:rPr>
+        <w:t>) are the original assemblies from NCGR.</w:t>
+      </w:r>
+      <w:r>
+        <w:rPr>
+          <w:rFonts w:eastAsia="Times New Roman"/>
+        </w:rPr>
+        <w:t xml:space="preserve"> </w:t>
+      </w:r>
+      <w:r>
+        <w:rPr>
+          <w:rFonts w:eastAsia="Times New Roman"/>
+        </w:rPr>
+        <w:t xml:space="preserve">(C) Histogram showing the frequency distribution of </w:t>
+      </w:r>
+      <w:proofErr w:type="spellStart"/>
+      <w:r>
+        <w:rPr>
+          <w:rFonts w:eastAsia="Times New Roman"/>
+        </w:rPr>
+        <w:t>transrate</w:t>
+      </w:r>
+      <w:proofErr w:type="spellEnd"/>
+      <w:r>
+        <w:rPr>
+          <w:rFonts w:eastAsia="Times New Roman"/>
+        </w:rPr>
+        <w:t xml:space="preserve"> score differences between the NCGR </w:t>
+      </w:r>
+      <w:r>
+        <w:rPr>
+          <w:rFonts w:eastAsia="Times New Roman"/>
+        </w:rPr>
+        <w:t>‘</w:t>
+      </w:r>
+      <w:proofErr w:type="spellStart"/>
+      <w:r>
+        <w:rPr>
+          <w:rFonts w:eastAsia="Times New Roman"/>
+        </w:rPr>
+        <w:t>nt</w:t>
+      </w:r>
+      <w:proofErr w:type="spellEnd"/>
+      <w:r>
+        <w:rPr>
+          <w:rFonts w:eastAsia="Times New Roman"/>
+        </w:rPr>
+        <w:t xml:space="preserve">’ version </w:t>
+      </w:r>
+      <w:r>
+        <w:rPr>
+          <w:rFonts w:eastAsia="Times New Roman"/>
+        </w:rPr>
+        <w:t>and DIB</w:t>
+      </w:r>
+      <w:r>
+        <w:rPr>
+          <w:rFonts w:eastAsia="Times New Roman"/>
+        </w:rPr>
+        <w:t xml:space="preserve"> re-assemblies</w:t>
+      </w:r>
+      <w:r>
+        <w:rPr>
+          <w:rFonts w:eastAsia="Times New Roman"/>
+        </w:rPr>
+        <w:t xml:space="preserve">. Negative values on the x-axis indicate that NCGR had a higher </w:t>
       </w:r>
       <w:proofErr w:type="spellStart"/>
       <w:r>
@@ -1184,85 +1510,35 @@
         <w:rPr>
           <w:rFonts w:eastAsia="Times New Roman"/>
         </w:rPr>
-        <w:t xml:space="preserve"> quality scores (</w:t>
-      </w:r>
-      <w:r>
-        <w:rPr>
-          <w:rFonts w:eastAsia="Times New Roman"/>
-        </w:rPr>
-        <w:t>C,D</w:t>
-      </w:r>
-      <w:r>
-        <w:rPr>
-          <w:rFonts w:eastAsia="Times New Roman"/>
-        </w:rPr>
-        <w:t xml:space="preserve">) of each pipeline. In the green (right side of </w:t>
-      </w:r>
-      <w:r>
-        <w:rPr>
-          <w:rFonts w:eastAsia="Times New Roman"/>
-        </w:rPr>
-        <w:t>B and D</w:t>
-      </w:r>
-      <w:r>
-        <w:rPr>
-          <w:rFonts w:eastAsia="Times New Roman"/>
-        </w:rPr>
-        <w:t xml:space="preserve">) are the DIB re-assemblies and in gray (left side of </w:t>
-      </w:r>
-      <w:r>
-        <w:rPr>
-          <w:rFonts w:eastAsia="Times New Roman"/>
-        </w:rPr>
-        <w:t>B and D</w:t>
-      </w:r>
-      <w:r>
-        <w:rPr>
-          <w:rFonts w:eastAsia="Times New Roman"/>
-        </w:rPr>
-        <w:t>) are the original assemblies from NCGR.</w:t>
-      </w:r>
-      <w:r>
-        <w:rPr>
-          <w:rFonts w:eastAsia="Times New Roman"/>
-        </w:rPr>
-        <w:t xml:space="preserve"> </w:t>
-      </w:r>
-      <w:r>
-        <w:rPr>
-          <w:rFonts w:eastAsia="Times New Roman"/>
-        </w:rPr>
-        <w:t>L</w:t>
-      </w:r>
-      <w:r>
-        <w:rPr>
-          <w:rFonts w:eastAsia="Times New Roman"/>
-        </w:rPr>
-        <w:t xml:space="preserve">ine plots </w:t>
-      </w:r>
-      <w:r>
-        <w:rPr>
-          <w:rFonts w:eastAsia="Times New Roman"/>
-        </w:rPr>
-        <w:t xml:space="preserve">(A,C) </w:t>
-      </w:r>
-      <w:r>
-        <w:rPr>
-          <w:rFonts w:eastAsia="Times New Roman"/>
-        </w:rPr>
-        <w:t xml:space="preserve">compare </w:t>
-      </w:r>
-      <w:r>
-        <w:rPr>
-          <w:rFonts w:eastAsia="Times New Roman"/>
-        </w:rPr>
-        <w:t xml:space="preserve">values between the DIB and the </w:t>
-      </w:r>
-      <w:r>
-        <w:rPr>
-          <w:rFonts w:eastAsia="Times New Roman"/>
-        </w:rPr>
-        <w:t>NCGR assemblies. Gray lines represent values where NCGR was higher than DIB and green lines represent values where DIB was higher than NCGR.</w:t>
+        <w:t xml:space="preserve"> score and positive values indicate that the DIB had a higher </w:t>
+      </w:r>
+      <w:proofErr w:type="spellStart"/>
+      <w:r>
+        <w:rPr>
+          <w:rFonts w:eastAsia="Times New Roman"/>
+        </w:rPr>
+        <w:t>Transrate</w:t>
+      </w:r>
+      <w:proofErr w:type="spellEnd"/>
+      <w:r>
+        <w:rPr>
+          <w:rFonts w:eastAsia="Times New Roman"/>
+        </w:rPr>
+        <w:t xml:space="preserve"> scor</w:t>
+      </w:r>
+      <w:bookmarkStart w:id="0" w:name="_GoBack"/>
+      <w:bookmarkEnd w:id="0"/>
+      <w:r>
+        <w:rPr>
+          <w:rFonts w:eastAsia="Times New Roman"/>
+        </w:rPr>
+        <w:t>e</w:t>
+      </w:r>
+      <w:r>
+        <w:rPr>
+          <w:rFonts w:eastAsia="Times New Roman"/>
+        </w:rPr>
+        <w:t xml:space="preserve">. </w:t>
       </w:r>
     </w:p>
     <w:p>
@@ -1272,6 +1548,28 @@
           <w:b/>
         </w:rPr>
       </w:pPr>
+    </w:p>
+    <w:p>
+      <w:pPr>
+        <w:rPr>
+          <w:rFonts w:eastAsia="Times New Roman"/>
+          <w:b/>
+        </w:rPr>
+      </w:pPr>
+    </w:p>
+    <w:p>
+      <w:pPr>
+        <w:pStyle w:val="Normal1"/>
+        <w:rPr>
+          <w:rFonts w:eastAsia="Times New Roman"/>
+        </w:rPr>
+      </w:pPr>
+      <w:r>
+        <w:rPr>
+          <w:rFonts w:eastAsia="Times New Roman"/>
+        </w:rPr>
+        <w:t xml:space="preserve">   </w:t>
+      </w:r>
     </w:p>
     <w:p>
       <w:pPr>
@@ -1287,10 +1585,10 @@
           <w:lang w:val="en-US"/>
         </w:rPr>
         <w:drawing>
-          <wp:inline distT="0" distB="0" distL="0" distR="0" wp14:anchorId="0AFAB296" wp14:editId="427F7E00">
-            <wp:extent cx="3176074" cy="3383710"/>
-            <wp:effectExtent l="0" t="0" r="0" b="0"/>
-            <wp:docPr id="10" name="Picture 10" descr="CRB-blast.png"/>
+          <wp:inline distT="0" distB="0" distL="0" distR="0" wp14:anchorId="4044008A" wp14:editId="432E0AD1">
+            <wp:extent cx="2752033" cy="2934970"/>
+            <wp:effectExtent l="0" t="0" r="0" b="11430"/>
+            <wp:docPr id="13" name="Picture 13" descr="CRB-blast.png"/>
             <wp:cNvGraphicFramePr>
               <a:graphicFrameLocks xmlns:a="http://schemas.openxmlformats.org/drawingml/2006/main" noChangeAspect="1"/>
             </wp:cNvGraphicFramePr>
@@ -1298,7 +1596,7 @@
               <a:graphicData uri="http://schemas.openxmlformats.org/drawingml/2006/picture">
                 <pic:pic xmlns:pic="http://schemas.openxmlformats.org/drawingml/2006/picture">
                   <pic:nvPicPr>
-                    <pic:cNvPr id="0" name="Picture 9" descr="CRB-blast.png"/>
+                    <pic:cNvPr id="0" name="Picture 6" descr="CRB-blast.png"/>
                     <pic:cNvPicPr>
                       <a:picLocks noChangeAspect="1" noChangeArrowheads="1"/>
                     </pic:cNvPicPr>
@@ -1319,7 +1617,7 @@
                   <pic:spPr bwMode="auto">
                     <a:xfrm>
                       <a:off x="0" y="0"/>
-                      <a:ext cx="3182609" cy="3390672"/>
+                      <a:ext cx="2757390" cy="2940683"/>
                     </a:xfrm>
                     <a:prstGeom prst="rect">
                       <a:avLst/>
@@ -1407,7 +1705,33 @@
         <w:rPr>
           <w:rFonts w:eastAsia="Times New Roman"/>
         </w:rPr>
-        <w:t xml:space="preserve">NCGR assemblies </w:t>
+        <w:t xml:space="preserve">NCGR </w:t>
+      </w:r>
+      <w:r>
+        <w:rPr>
+          <w:rFonts w:eastAsia="Times New Roman"/>
+        </w:rPr>
+        <w:t>‘</w:t>
+      </w:r>
+      <w:proofErr w:type="spellStart"/>
+      <w:r>
+        <w:rPr>
+          <w:rFonts w:eastAsia="Times New Roman"/>
+        </w:rPr>
+        <w:t>nt</w:t>
+      </w:r>
+      <w:proofErr w:type="spellEnd"/>
+      <w:r>
+        <w:rPr>
+          <w:rFonts w:eastAsia="Times New Roman"/>
+        </w:rPr>
+        <w:t xml:space="preserve">’ </w:t>
+      </w:r>
+      <w:r>
+        <w:rPr>
+          <w:rFonts w:eastAsia="Times New Roman"/>
+        </w:rPr>
+        <w:t xml:space="preserve">assemblies </w:t>
       </w:r>
       <w:r>
         <w:rPr>
@@ -1443,7 +1767,13 @@
         <w:rPr>
           <w:rFonts w:eastAsia="Times New Roman"/>
         </w:rPr>
-        <w:t xml:space="preserve">A. </w:t>
+        <w:t>(A)</w:t>
+      </w:r>
+      <w:r>
+        <w:rPr>
+          <w:rFonts w:eastAsia="Times New Roman"/>
+        </w:rPr>
+        <w:t xml:space="preserve"> </w:t>
       </w:r>
       <w:r>
         <w:rPr>
@@ -1461,7 +1791,33 @@
         <w:rPr>
           <w:rFonts w:eastAsia="Times New Roman"/>
         </w:rPr>
-        <w:t>CRBB hits between NCGR and DIB between the same samples</w:t>
+        <w:t xml:space="preserve">CRBB hits between NCGR </w:t>
+      </w:r>
+      <w:r>
+        <w:rPr>
+          <w:rFonts w:eastAsia="Times New Roman"/>
+        </w:rPr>
+        <w:t>‘</w:t>
+      </w:r>
+      <w:proofErr w:type="spellStart"/>
+      <w:r>
+        <w:rPr>
+          <w:rFonts w:eastAsia="Times New Roman"/>
+        </w:rPr>
+        <w:t>nt</w:t>
+      </w:r>
+      <w:proofErr w:type="spellEnd"/>
+      <w:r>
+        <w:rPr>
+          <w:rFonts w:eastAsia="Times New Roman"/>
+        </w:rPr>
+        <w:t xml:space="preserve">’ assemblies </w:t>
+      </w:r>
+      <w:r>
+        <w:rPr>
+          <w:rFonts w:eastAsia="Times New Roman"/>
+        </w:rPr>
+        <w:t>and DIB between the same samples</w:t>
       </w:r>
       <w:r>
         <w:rPr>
@@ -1473,7 +1829,19 @@
         <w:rPr>
           <w:rFonts w:eastAsia="Times New Roman"/>
         </w:rPr>
-        <w:t>B. Violin plots showing the distribution of the proportion of NCGR transcripts with reciprocal BLAST hits to DIB (grey) and the proportion of DIB transcripts with reciprocal BLAST hits to NCGR (green)</w:t>
+        <w:t>(B</w:t>
+      </w:r>
+      <w:r>
+        <w:rPr>
+          <w:rFonts w:eastAsia="Times New Roman"/>
+        </w:rPr>
+        <w:t>)</w:t>
+      </w:r>
+      <w:r>
+        <w:rPr>
+          <w:rFonts w:eastAsia="Times New Roman"/>
+        </w:rPr>
+        <w:t xml:space="preserve"> Violin plots showing the distribution of the proportion of NCGR transcripts with reciprocal BLAST hits to DIB (grey) and the proportion of DIB transcripts with reciprocal BLAST hits to NCGR (green)</w:t>
       </w:r>
       <w:r>
         <w:rPr>
@@ -1489,13 +1857,6 @@
           <w:b/>
         </w:rPr>
       </w:pPr>
-      <w:r>
-        <w:rPr>
-          <w:rFonts w:eastAsia="Times New Roman"/>
-          <w:b/>
-        </w:rPr>
-        <w:br w:type="page"/>
-      </w:r>
     </w:p>
     <w:p>
       <w:pPr>
@@ -1679,8 +2040,6 @@
         </w:rPr>
         <w:t xml:space="preserve">DIB </w:t>
       </w:r>
-      <w:bookmarkStart w:id="0" w:name="_GoBack"/>
-      <w:bookmarkEnd w:id="0"/>
       <w:r>
         <w:rPr>
           <w:rFonts w:eastAsia="Times New Roman"/>
@@ -1709,7 +2068,33 @@
         <w:rPr>
           <w:rFonts w:eastAsia="Times New Roman"/>
         </w:rPr>
-        <w:t>to the NCGR assemblies</w:t>
+        <w:t>to the NCGR</w:t>
+      </w:r>
+      <w:r>
+        <w:rPr>
+          <w:rFonts w:eastAsia="Times New Roman"/>
+        </w:rPr>
+        <w:t xml:space="preserve"> ‘</w:t>
+      </w:r>
+      <w:proofErr w:type="spellStart"/>
+      <w:r>
+        <w:rPr>
+          <w:rFonts w:eastAsia="Times New Roman"/>
+        </w:rPr>
+        <w:t>nt</w:t>
+      </w:r>
+      <w:proofErr w:type="spellEnd"/>
+      <w:r>
+        <w:rPr>
+          <w:rFonts w:eastAsia="Times New Roman"/>
+        </w:rPr>
+        <w:t>’</w:t>
+      </w:r>
+      <w:r>
+        <w:rPr>
+          <w:rFonts w:eastAsia="Times New Roman"/>
+        </w:rPr>
+        <w:t xml:space="preserve"> assemblies</w:t>
       </w:r>
       <w:r>
         <w:rPr>
@@ -1721,7 +2106,7 @@
         <w:rPr>
           <w:rFonts w:eastAsia="Times New Roman"/>
         </w:rPr>
-        <w:t>along a 1:1 unit line</w:t>
+        <w:t>along a 1:1 line</w:t>
       </w:r>
       <w:r>
         <w:rPr>
@@ -1829,26 +2214,17 @@
           <w:lang w:val="en-US"/>
         </w:rPr>
       </w:pPr>
-    </w:p>
-    <w:p>
-      <w:pPr>
-        <w:pStyle w:val="Normal1"/>
-        <w:rPr>
-          <w:rFonts w:eastAsia="Times New Roman"/>
-        </w:rPr>
-      </w:pPr>
       <w:r>
         <w:rPr>
           <w:rFonts w:eastAsia="Times New Roman"/>
           <w:noProof/>
           <w:lang w:val="en-US"/>
         </w:rPr>
-        <w:lastRenderedPageBreak/>
         <w:drawing>
-          <wp:inline distT="0" distB="0" distL="0" distR="0" wp14:anchorId="7DE8FA90" wp14:editId="082B9863">
-            <wp:extent cx="3237502" cy="3408652"/>
-            <wp:effectExtent l="0" t="0" r="0" b="0"/>
-            <wp:docPr id="11" name="Picture 11" descr="mean_ORF.png"/>
+          <wp:inline distT="0" distB="0" distL="0" distR="0" wp14:anchorId="7A088C11" wp14:editId="68CBA484">
+            <wp:extent cx="2908935" cy="3062715"/>
+            <wp:effectExtent l="0" t="0" r="12065" b="10795"/>
+            <wp:docPr id="14" name="Picture 14" descr="mean_ORF.png"/>
             <wp:cNvGraphicFramePr>
               <a:graphicFrameLocks xmlns:a="http://schemas.openxmlformats.org/drawingml/2006/main" noChangeAspect="1"/>
             </wp:cNvGraphicFramePr>
@@ -1856,7 +2232,7 @@
               <a:graphicData uri="http://schemas.openxmlformats.org/drawingml/2006/picture">
                 <pic:pic xmlns:pic="http://schemas.openxmlformats.org/drawingml/2006/picture">
                   <pic:nvPicPr>
-                    <pic:cNvPr id="0" name="Picture 10" descr="mean_ORF.png"/>
+                    <pic:cNvPr id="0" name="Picture 7" descr="mean_ORF.png"/>
                     <pic:cNvPicPr>
                       <a:picLocks noChangeAspect="1" noChangeArrowheads="1"/>
                     </pic:cNvPicPr>
@@ -1877,7 +2253,7 @@
                   <pic:spPr bwMode="auto">
                     <a:xfrm>
                       <a:off x="0" y="0"/>
-                      <a:ext cx="3277351" cy="3450607"/>
+                      <a:ext cx="2924458" cy="3079059"/>
                     </a:xfrm>
                     <a:prstGeom prst="rect">
                       <a:avLst/>
@@ -1893,6 +2269,14 @@
           </wp:inline>
         </w:drawing>
       </w:r>
+    </w:p>
+    <w:p>
+      <w:pPr>
+        <w:pStyle w:val="Normal1"/>
+        <w:rPr>
+          <w:rFonts w:eastAsia="Times New Roman"/>
+        </w:rPr>
+      </w:pPr>
       <w:r>
         <w:rPr>
           <w:rFonts w:eastAsia="Times New Roman"/>
@@ -1900,10 +2284,10 @@
           <w:lang w:val="en-US"/>
         </w:rPr>
         <w:drawing>
-          <wp:inline distT="0" distB="0" distL="0" distR="0" wp14:anchorId="49B49A8A" wp14:editId="2C986B37">
-            <wp:extent cx="3251835" cy="3423741"/>
-            <wp:effectExtent l="0" t="0" r="0" b="5715"/>
-            <wp:docPr id="12" name="Picture 12" descr="mean_BUSCO.png"/>
+          <wp:inline distT="0" distB="0" distL="0" distR="0" wp14:anchorId="464277AD" wp14:editId="7000B148">
+            <wp:extent cx="2908935" cy="3062715"/>
+            <wp:effectExtent l="0" t="0" r="12065" b="10795"/>
+            <wp:docPr id="15" name="Picture 15" descr="mean_BUSCO.png"/>
             <wp:cNvGraphicFramePr>
               <a:graphicFrameLocks xmlns:a="http://schemas.openxmlformats.org/drawingml/2006/main" noChangeAspect="1"/>
             </wp:cNvGraphicFramePr>
@@ -1911,7 +2295,7 @@
               <a:graphicData uri="http://schemas.openxmlformats.org/drawingml/2006/picture">
                 <pic:pic xmlns:pic="http://schemas.openxmlformats.org/drawingml/2006/picture">
                   <pic:nvPicPr>
-                    <pic:cNvPr id="0" name="Picture 11" descr="mean_BUSCO.png"/>
+                    <pic:cNvPr id="0" name="Picture 8" descr="mean_BUSCO.png"/>
                     <pic:cNvPicPr>
                       <a:picLocks noChangeAspect="1" noChangeArrowheads="1"/>
                     </pic:cNvPicPr>
@@ -1932,7 +2316,7 @@
                   <pic:spPr bwMode="auto">
                     <a:xfrm>
                       <a:off x="0" y="0"/>
-                      <a:ext cx="3293681" cy="3467799"/>
+                      <a:ext cx="2915930" cy="3070079"/>
                     </a:xfrm>
                     <a:prstGeom prst="rect">
                       <a:avLst/>
@@ -2068,13 +2452,65 @@
         <w:rPr>
           <w:rFonts w:eastAsia="Times New Roman"/>
         </w:rPr>
-        <w:t>e original assemblies from NCGR.</w:t>
-      </w:r>
-      <w:r>
-        <w:rPr>
-          <w:rFonts w:eastAsia="Times New Roman"/>
-        </w:rPr>
-        <w:t xml:space="preserve"> Line plots (A,C) compare values between the DIB and the NCGR assemblies. Gray lines represent values where NCGR was higher than DIB and green lines represent values where DIB was higher than NCGR.</w:t>
+        <w:t>e original assemblies from NCGR</w:t>
+      </w:r>
+      <w:r>
+        <w:rPr>
+          <w:rFonts w:eastAsia="Times New Roman"/>
+        </w:rPr>
+        <w:t xml:space="preserve"> ‘</w:t>
+      </w:r>
+      <w:proofErr w:type="spellStart"/>
+      <w:r>
+        <w:rPr>
+          <w:rFonts w:eastAsia="Times New Roman"/>
+        </w:rPr>
+        <w:t>nt</w:t>
+      </w:r>
+      <w:proofErr w:type="spellEnd"/>
+      <w:r>
+        <w:rPr>
+          <w:rFonts w:eastAsia="Times New Roman"/>
+        </w:rPr>
+        <w:t>’ assemblies</w:t>
+      </w:r>
+      <w:r>
+        <w:rPr>
+          <w:rFonts w:eastAsia="Times New Roman"/>
+        </w:rPr>
+        <w:t>.</w:t>
+      </w:r>
+      <w:r>
+        <w:rPr>
+          <w:rFonts w:eastAsia="Times New Roman"/>
+        </w:rPr>
+        <w:t xml:space="preserve"> Line plots (A,C) compare values between the DIB and the NCGR</w:t>
+      </w:r>
+      <w:r>
+        <w:rPr>
+          <w:rFonts w:eastAsia="Times New Roman"/>
+        </w:rPr>
+        <w:t xml:space="preserve"> ‘</w:t>
+      </w:r>
+      <w:proofErr w:type="spellStart"/>
+      <w:r>
+        <w:rPr>
+          <w:rFonts w:eastAsia="Times New Roman"/>
+        </w:rPr>
+        <w:t>nt</w:t>
+      </w:r>
+      <w:proofErr w:type="spellEnd"/>
+      <w:r>
+        <w:rPr>
+          <w:rFonts w:eastAsia="Times New Roman"/>
+        </w:rPr>
+        <w:t xml:space="preserve">’ </w:t>
+      </w:r>
+      <w:r>
+        <w:rPr>
+          <w:rFonts w:eastAsia="Times New Roman"/>
+        </w:rPr>
+        <w:t>assemblies. Gray lines represent values where NCGR was higher than DIB and green lines represent values where DIB was higher than NCGR.</w:t>
       </w:r>
     </w:p>
     <w:p>
@@ -2090,7 +2526,6 @@
           <w:noProof/>
           <w:lang w:val="en-US"/>
         </w:rPr>
-        <w:lastRenderedPageBreak/>
         <w:drawing>
           <wp:inline distT="0" distB="0" distL="0" distR="0" wp14:anchorId="28B206E9" wp14:editId="7F1BD695">
             <wp:extent cx="5423535" cy="5423535"/>
@@ -2340,7 +2775,33 @@
         <w:rPr>
           <w:rFonts w:eastAsia="Times New Roman"/>
         </w:rPr>
-        <w:t xml:space="preserve">absent from NCGR. </w:t>
+        <w:t>absent from NCGR</w:t>
+      </w:r>
+      <w:r>
+        <w:rPr>
+          <w:rFonts w:eastAsia="Times New Roman"/>
+        </w:rPr>
+        <w:t xml:space="preserve"> ‘</w:t>
+      </w:r>
+      <w:proofErr w:type="spellStart"/>
+      <w:r>
+        <w:rPr>
+          <w:rFonts w:eastAsia="Times New Roman"/>
+        </w:rPr>
+        <w:t>nt</w:t>
+      </w:r>
+      <w:proofErr w:type="spellEnd"/>
+      <w:r>
+        <w:rPr>
+          <w:rFonts w:eastAsia="Times New Roman"/>
+        </w:rPr>
+        <w:t>’ assemblies</w:t>
+      </w:r>
+      <w:r>
+        <w:rPr>
+          <w:rFonts w:eastAsia="Times New Roman"/>
+        </w:rPr>
+        <w:t xml:space="preserve">. </w:t>
       </w:r>
       <w:r>
         <w:rPr>
@@ -2551,19 +3012,51 @@
         <w:rPr>
           <w:rFonts w:eastAsia="Times New Roman"/>
         </w:rPr>
-        <w:t>Figure 7. Unique gene names found in either NCGR or DIB assemblies but not found in the other assembly</w:t>
-      </w:r>
-      <w:r>
-        <w:rPr>
-          <w:rFonts w:eastAsia="Times New Roman"/>
-        </w:rPr>
-        <w:t xml:space="preserve">, </w:t>
-      </w:r>
-      <w:r>
-        <w:rPr>
-          <w:rFonts w:eastAsia="Times New Roman"/>
-        </w:rPr>
-        <w:t xml:space="preserve">normalized to the number of annotated </w:t>
+        <w:t xml:space="preserve">Figure 7. Unique gene names found in either NCGR </w:t>
+      </w:r>
+      <w:r>
+        <w:rPr>
+          <w:rFonts w:eastAsia="Times New Roman"/>
+        </w:rPr>
+        <w:t>‘</w:t>
+      </w:r>
+      <w:proofErr w:type="spellStart"/>
+      <w:r>
+        <w:rPr>
+          <w:rFonts w:eastAsia="Times New Roman"/>
+        </w:rPr>
+        <w:t>nt</w:t>
+      </w:r>
+      <w:proofErr w:type="spellEnd"/>
+      <w:r>
+        <w:rPr>
+          <w:rFonts w:eastAsia="Times New Roman"/>
+        </w:rPr>
+        <w:t xml:space="preserve">’ assemblies </w:t>
+      </w:r>
+      <w:r>
+        <w:rPr>
+          <w:rFonts w:eastAsia="Times New Roman"/>
+        </w:rPr>
+        <w:t xml:space="preserve">or DIB </w:t>
+      </w:r>
+      <w:r>
+        <w:rPr>
+          <w:rFonts w:eastAsia="Times New Roman"/>
+        </w:rPr>
+        <w:t>re-</w:t>
+      </w:r>
+      <w:r>
+        <w:rPr>
+          <w:rFonts w:eastAsia="Times New Roman"/>
+        </w:rPr>
+        <w:t>assemblies but not found in the other assembly</w:t>
+      </w:r>
+      <w:r>
+        <w:rPr>
+          <w:rFonts w:eastAsia="Times New Roman"/>
+        </w:rPr>
+        <w:t xml:space="preserve">, normalized to the number of annotated </w:t>
       </w:r>
       <w:proofErr w:type="spellStart"/>
       <w:r>
@@ -2605,7 +3098,6 @@
           <w:noProof/>
           <w:lang w:val="en-US"/>
         </w:rPr>
-        <w:lastRenderedPageBreak/>
         <w:drawing>
           <wp:inline distT="0" distB="0" distL="0" distR="0" wp14:anchorId="7D6F9B73" wp14:editId="1F773FC6">
             <wp:extent cx="5423535" cy="3229622"/>
@@ -2732,7 +3224,6 @@
           <w:noProof/>
           <w:lang w:val="en-US"/>
         </w:rPr>
-        <w:lastRenderedPageBreak/>
         <w:drawing>
           <wp:inline distT="0" distB="0" distL="0" distR="0" wp14:anchorId="00B0C112" wp14:editId="28430C60">
             <wp:extent cx="5194935" cy="3093494"/>
@@ -2982,8 +3473,260 @@
         <w:rPr>
           <w:rFonts w:eastAsia="Times New Roman"/>
         </w:rPr>
-        <w:t xml:space="preserve"> content.  </w:t>
-      </w:r>
+        <w:t xml:space="preserve"> content.</w:t>
+      </w:r>
+    </w:p>
+    <w:p>
+      <w:pPr>
+        <w:pStyle w:val="Normal1"/>
+        <w:rPr>
+          <w:rFonts w:eastAsia="Times New Roman"/>
+        </w:rPr>
+      </w:pPr>
+      <w:r>
+        <w:rPr>
+          <w:rFonts w:eastAsia="Times New Roman"/>
+        </w:rPr>
+        <w:t>Supplemental Files:</w:t>
+      </w:r>
+    </w:p>
+    <w:p>
+      <w:pPr>
+        <w:pStyle w:val="Normal1"/>
+        <w:rPr>
+          <w:rFonts w:eastAsia="Times New Roman"/>
+        </w:rPr>
+      </w:pPr>
+    </w:p>
+    <w:p>
+      <w:pPr>
+        <w:pStyle w:val="Normal1"/>
+        <w:rPr>
+          <w:rFonts w:eastAsia="Times New Roman"/>
+        </w:rPr>
+      </w:pPr>
+      <w:r>
+        <w:rPr>
+          <w:rFonts w:eastAsia="Times New Roman"/>
+        </w:rPr>
+        <w:t xml:space="preserve">Data Table 1. </w:t>
+      </w:r>
+      <w:r>
+        <w:rPr>
+          <w:rFonts w:eastAsia="Times New Roman"/>
+        </w:rPr>
+        <w:t>MMETSP_all_evaluation_matrix</w:t>
+      </w:r>
+      <w:r>
+        <w:rPr>
+          <w:rFonts w:eastAsia="Times New Roman"/>
+        </w:rPr>
+        <w:t>.csv</w:t>
+      </w:r>
+    </w:p>
+    <w:p>
+      <w:pPr>
+        <w:pStyle w:val="Normal1"/>
+        <w:rPr>
+          <w:rFonts w:eastAsia="Times New Roman"/>
+        </w:rPr>
+      </w:pPr>
+      <w:r>
+        <w:rPr>
+          <w:rFonts w:eastAsia="Times New Roman"/>
+        </w:rPr>
+        <w:t xml:space="preserve">Data Table 2. </w:t>
+      </w:r>
+      <w:r>
+        <w:rPr>
+          <w:rFonts w:eastAsia="Times New Roman"/>
+        </w:rPr>
+        <w:t>MMETSP_all_evaluation_matrix_METADATA</w:t>
+      </w:r>
+      <w:r>
+        <w:rPr>
+          <w:rFonts w:eastAsia="Times New Roman"/>
+        </w:rPr>
+        <w:t>.csv</w:t>
+      </w:r>
+    </w:p>
+    <w:p>
+      <w:pPr>
+        <w:pStyle w:val="Normal1"/>
+        <w:rPr>
+          <w:rFonts w:eastAsia="Times New Roman"/>
+        </w:rPr>
+      </w:pPr>
+      <w:r>
+        <w:rPr>
+          <w:rFonts w:eastAsia="Times New Roman"/>
+        </w:rPr>
+        <w:t xml:space="preserve">Supplemental Figure 1. </w:t>
+      </w:r>
+      <w:proofErr w:type="spellStart"/>
+      <w:r>
+        <w:rPr>
+          <w:rFonts w:eastAsia="Times New Roman"/>
+        </w:rPr>
+        <w:t>Transrate</w:t>
+      </w:r>
+      <w:proofErr w:type="spellEnd"/>
+      <w:r>
+        <w:rPr>
+          <w:rFonts w:eastAsia="Times New Roman"/>
+        </w:rPr>
+        <w:t xml:space="preserve"> scores </w:t>
+      </w:r>
+      <w:r>
+        <w:rPr>
+          <w:rFonts w:eastAsia="Times New Roman"/>
+        </w:rPr>
+        <w:t xml:space="preserve">comparisons </w:t>
+      </w:r>
+      <w:r>
+        <w:rPr>
+          <w:rFonts w:eastAsia="Times New Roman"/>
+        </w:rPr>
+        <w:t xml:space="preserve">between </w:t>
+      </w:r>
+      <w:r>
+        <w:rPr>
+          <w:rFonts w:eastAsia="Times New Roman"/>
+        </w:rPr>
+        <w:t>NCGR ‘</w:t>
+      </w:r>
+      <w:proofErr w:type="spellStart"/>
+      <w:r>
+        <w:rPr>
+          <w:rFonts w:eastAsia="Times New Roman"/>
+        </w:rPr>
+        <w:t>cds</w:t>
+      </w:r>
+      <w:proofErr w:type="spellEnd"/>
+      <w:r>
+        <w:rPr>
+          <w:rFonts w:eastAsia="Times New Roman"/>
+        </w:rPr>
+        <w:t>’ and ‘</w:t>
+      </w:r>
+      <w:proofErr w:type="spellStart"/>
+      <w:r>
+        <w:rPr>
+          <w:rFonts w:eastAsia="Times New Roman"/>
+        </w:rPr>
+        <w:t>nt</w:t>
+      </w:r>
+      <w:proofErr w:type="spellEnd"/>
+      <w:r>
+        <w:rPr>
+          <w:rFonts w:eastAsia="Times New Roman"/>
+        </w:rPr>
+        <w:t xml:space="preserve">’ versions vs. DIB. </w:t>
+      </w:r>
+      <w:r>
+        <w:rPr>
+          <w:rFonts w:eastAsia="Times New Roman"/>
+        </w:rPr>
+        <w:t xml:space="preserve"> </w:t>
+      </w:r>
+    </w:p>
+    <w:p>
+      <w:pPr>
+        <w:pStyle w:val="Normal1"/>
+        <w:rPr>
+          <w:rFonts w:eastAsia="Times New Roman"/>
+        </w:rPr>
+      </w:pPr>
+      <w:r>
+        <w:rPr>
+          <w:rFonts w:eastAsia="Times New Roman"/>
+        </w:rPr>
+        <w:t xml:space="preserve">Supplemental Figure 2. </w:t>
+      </w:r>
+      <w:proofErr w:type="spellStart"/>
+      <w:r>
+        <w:rPr>
+          <w:rFonts w:eastAsia="Times New Roman"/>
+        </w:rPr>
+        <w:t>Transrate</w:t>
+      </w:r>
+      <w:proofErr w:type="spellEnd"/>
+      <w:r>
+        <w:rPr>
+          <w:rFonts w:eastAsia="Times New Roman"/>
+        </w:rPr>
+        <w:t xml:space="preserve"> score differences colored by taxonomic grouping.</w:t>
+      </w:r>
+    </w:p>
+    <w:p>
+      <w:pPr>
+        <w:pStyle w:val="Normal1"/>
+        <w:rPr>
+          <w:rFonts w:eastAsia="Times New Roman"/>
+        </w:rPr>
+      </w:pPr>
+      <w:r>
+        <w:rPr>
+          <w:rFonts w:eastAsia="Times New Roman"/>
+        </w:rPr>
+        <w:t xml:space="preserve">Supplemental Figure 3. BUSCO scores with the </w:t>
+      </w:r>
+      <w:r>
+        <w:rPr>
+          <w:rFonts w:eastAsia="Times New Roman"/>
+        </w:rPr>
+        <w:t>Protista</w:t>
+      </w:r>
+      <w:r>
+        <w:rPr>
+          <w:rFonts w:eastAsia="Times New Roman"/>
+        </w:rPr>
+        <w:t xml:space="preserve"> database, NCGR ‘</w:t>
+      </w:r>
+      <w:proofErr w:type="spellStart"/>
+      <w:r>
+        <w:rPr>
+          <w:rFonts w:eastAsia="Times New Roman"/>
+        </w:rPr>
+        <w:t>nt</w:t>
+      </w:r>
+      <w:proofErr w:type="spellEnd"/>
+      <w:r>
+        <w:rPr>
+          <w:rFonts w:eastAsia="Times New Roman"/>
+        </w:rPr>
+        <w:t>’ vs. DIB.</w:t>
+      </w:r>
+    </w:p>
+    <w:p>
+      <w:pPr>
+        <w:pStyle w:val="Normal1"/>
+        <w:rPr>
+          <w:rFonts w:eastAsia="Times New Roman"/>
+        </w:rPr>
+      </w:pPr>
+      <w:r>
+        <w:rPr>
+          <w:rFonts w:eastAsia="Times New Roman"/>
+        </w:rPr>
+        <w:t>Data notebook. Different Trinity versions</w:t>
+      </w:r>
+    </w:p>
+    <w:p>
+      <w:pPr>
+        <w:pStyle w:val="Normal1"/>
+        <w:rPr>
+          <w:rFonts w:eastAsia="Times New Roman"/>
+        </w:rPr>
+      </w:pPr>
+    </w:p>
+    <w:p>
+      <w:pPr>
+        <w:pStyle w:val="Normal1"/>
+        <w:rPr>
+          <w:rFonts w:eastAsia="Times New Roman"/>
+        </w:rPr>
+      </w:pPr>
     </w:p>
     <w:sectPr>
       <w:pgSz w:w="12240" w:h="15840"/>
@@ -2993,20 +3736,6 @@
     </w:sectPr>
   </w:body>
 </w:document>
-</file>
-
-<file path=word/commentsIds.xml><?xml version="1.0" encoding="utf-8"?>
-<w16cid:commentsIds xmlns:wpc="http://schemas.microsoft.com/office/word/2010/wordprocessingCanvas" xmlns:cx="http://schemas.microsoft.com/office/drawing/2014/chartex" xmlns:cx1="http://schemas.microsoft.com/office/drawing/2015/9/8/chartex" xmlns:cx2="http://schemas.microsoft.com/office/drawing/2015/10/21/chartex" xmlns:cx3="http://schemas.microsoft.com/office/drawing/2016/5/9/chartex" xmlns:cx4="http://schemas.microsoft.com/office/drawing/2016/5/10/chartex" xmlns:cx5="http://schemas.microsoft.com/office/drawing/2016/5/11/chartex" xmlns:cx6="http://schemas.microsoft.com/office/drawing/2016/5/12/chartex" xmlns:cx7="http://schemas.microsoft.com/office/drawing/2016/5/13/chartex" xmlns:cx8="http://schemas.microsoft.com/office/drawing/2016/5/14/chartex" xmlns:mc="http://schemas.openxmlformats.org/markup-compatibility/2006" xmlns:aink="http://schemas.microsoft.com/office/drawing/2016/ink" xmlns:am3d="http://schemas.microsoft.com/office/drawing/2017/model3d" xmlns:o="urn:schemas-microsoft-com:office:office" xmlns:r="http://schemas.openxmlformats.org/officeDocument/2006/relationships" xmlns:m="http://schemas.openxmlformats.org/officeDocument/2006/math" xmlns:v="urn:schemas-microsoft-com:vml" xmlns:wp14="http://schemas.microsoft.com/office/word/2010/wordprocessingDrawing" xmlns:wp="http://schemas.openxmlformats.org/drawingml/2006/wordprocessingDrawing" xmlns:w10="urn:schemas-microsoft-com:office:word" xmlns:w="http://schemas.openxmlformats.org/wordprocessingml/2006/main" xmlns:w14="http://schemas.microsoft.com/office/word/2010/wordml" xmlns:w15="http://schemas.microsoft.com/office/word/2012/wordml" xmlns:w16cid="http://schemas.microsoft.com/office/word/2016/wordml/cid" xmlns:w16se="http://schemas.microsoft.com/office/word/2015/wordml/symex" xmlns:wpg="http://schemas.microsoft.com/office/word/2010/wordprocessingGroup" xmlns:wpi="http://schemas.microsoft.com/office/word/2010/wordprocessingInk" xmlns:wne="http://schemas.microsoft.com/office/word/2006/wordml" xmlns:wps="http://schemas.microsoft.com/office/word/2010/wordprocessingShape" mc:Ignorable="w14 w15 w16se w16cid wp14">
-  <w16cid:commentId w16cid:paraId="69125D22" w16cid:durableId="1E52E2DD"/>
-  <w16cid:commentId w16cid:paraId="30F1D50B" w16cid:durableId="1E52E321"/>
-  <w16cid:commentId w16cid:paraId="6A79E672" w16cid:durableId="1E52E351"/>
-  <w16cid:commentId w16cid:paraId="0367CA6E" w16cid:durableId="1E52E342"/>
-  <w16cid:commentId w16cid:paraId="193276F1" w16cid:durableId="1E52E374"/>
-  <w16cid:commentId w16cid:paraId="59C13FEE" w16cid:durableId="1E52E4EA"/>
-  <w16cid:commentId w16cid:paraId="0812DFD9" w16cid:durableId="1E52E56E"/>
-  <w16cid:commentId w16cid:paraId="6ADD535C" w16cid:durableId="1E52E60B"/>
-  <w16cid:commentId w16cid:paraId="3D2C816B" w16cid:durableId="1E52E65F"/>
-</w16cid:commentsIds>
 </file>
 
 <file path=word/styles.xml><?xml version="1.0" encoding="utf-8"?>
@@ -3868,7 +4597,7 @@
 </file>
 
 <file path=customXml/itemProps1.xml><?xml version="1.0" encoding="utf-8"?>
-<ds:datastoreItem xmlns:ds="http://schemas.openxmlformats.org/officeDocument/2006/customXml" ds:itemID="{25977FED-2F05-0E47-9B04-EF65147FA0CB}">
+<ds:datastoreItem xmlns:ds="http://schemas.openxmlformats.org/officeDocument/2006/customXml" ds:itemID="{BE6E6D3E-3C0B-D74B-8196-51FBB85A01DC}">
   <ds:schemaRefs>
     <ds:schemaRef ds:uri="http://schemas.openxmlformats.org/officeDocument/2006/bibliography"/>
   </ds:schemaRefs>

</xml_diff>